<commit_message>
subindo especificação da inovãção e slides da apresentação
</commit_message>
<xml_diff>
--- a/Documentação/Inovação/Inovação do projeto Air Totem.docx
+++ b/Documentação/Inovação/Inovação do projeto Air Totem.docx
@@ -1,6 +1,6 @@
 
 <file path=word/document.xml><?xml version="1.0" encoding="utf-8"?>
-<w:document xmlns:wpc="http://schemas.microsoft.com/office/word/2010/wordprocessingCanvas" xmlns:cx="http://schemas.microsoft.com/office/drawing/2014/chartex" xmlns:cx1="http://schemas.microsoft.com/office/drawing/2015/9/8/chartex" xmlns:cx2="http://schemas.microsoft.com/office/drawing/2015/10/21/chartex" xmlns:cx3="http://schemas.microsoft.com/office/drawing/2016/5/9/chartex" xmlns:cx4="http://schemas.microsoft.com/office/drawing/2016/5/10/chartex" xmlns:cx5="http://schemas.microsoft.com/office/drawing/2016/5/11/chartex" xmlns:cx6="http://schemas.microsoft.com/office/drawing/2016/5/12/chartex" xmlns:cx7="http://schemas.microsoft.com/office/drawing/2016/5/13/chartex" xmlns:cx8="http://schemas.microsoft.com/office/drawing/2016/5/14/chartex" xmlns:mc="http://schemas.openxmlformats.org/markup-compatibility/2006" xmlns:aink="http://schemas.microsoft.com/office/drawing/2016/ink" xmlns:am3d="http://schemas.microsoft.com/office/drawing/2017/model3d" xmlns:o="urn:schemas-microsoft-com:office:office" xmlns:oel="http://schemas.microsoft.com/office/2019/extlst" xmlns:r="http://schemas.openxmlformats.org/officeDocument/2006/relationships" xmlns:m="http://schemas.openxmlformats.org/officeDocument/2006/math" xmlns:v="urn:schemas-microsoft-com:vml" xmlns:wp14="http://schemas.microsoft.com/office/word/2010/wordprocessingDrawing" xmlns:wp="http://schemas.openxmlformats.org/drawingml/2006/wordprocessingDrawing" xmlns:w10="urn:schemas-microsoft-com:office:word" xmlns:w="http://schemas.openxmlformats.org/wordprocessingml/2006/main" xmlns:w14="http://schemas.microsoft.com/office/word/2010/wordml" xmlns:w15="http://schemas.microsoft.com/office/word/2012/wordml" xmlns:w16cex="http://schemas.microsoft.com/office/word/2018/wordml/cex" xmlns:w16cid="http://schemas.microsoft.com/office/word/2016/wordml/cid" xmlns:w16="http://schemas.microsoft.com/office/word/2018/wordml" xmlns:w16du="http://schemas.microsoft.com/office/word/2023/wordml/word16du" xmlns:w16sdtdh="http://schemas.microsoft.com/office/word/2020/wordml/sdtdatahash" xmlns:w16se="http://schemas.microsoft.com/office/word/2015/wordml/symex" xmlns:wpg="http://schemas.microsoft.com/office/word/2010/wordprocessingGroup" xmlns:wpi="http://schemas.microsoft.com/office/word/2010/wordprocessingInk" xmlns:wne="http://schemas.microsoft.com/office/word/2006/wordml" xmlns:wps="http://schemas.microsoft.com/office/word/2010/wordprocessingShape" mc:Ignorable="w14 w15 w16se w16cid w16 w16cex w16sdtdh w16du wp14">
+<w:document xmlns:wpc="http://schemas.microsoft.com/office/word/2010/wordprocessingCanvas" xmlns:cx="http://schemas.microsoft.com/office/drawing/2014/chartex" xmlns:cx1="http://schemas.microsoft.com/office/drawing/2015/9/8/chartex" xmlns:cx2="http://schemas.microsoft.com/office/drawing/2015/10/21/chartex" xmlns:cx3="http://schemas.microsoft.com/office/drawing/2016/5/9/chartex" xmlns:cx4="http://schemas.microsoft.com/office/drawing/2016/5/10/chartex" xmlns:cx5="http://schemas.microsoft.com/office/drawing/2016/5/11/chartex" xmlns:cx6="http://schemas.microsoft.com/office/drawing/2016/5/12/chartex" xmlns:cx7="http://schemas.microsoft.com/office/drawing/2016/5/13/chartex" xmlns:cx8="http://schemas.microsoft.com/office/drawing/2016/5/14/chartex" xmlns:mc="http://schemas.openxmlformats.org/markup-compatibility/2006" xmlns:aink="http://schemas.microsoft.com/office/drawing/2016/ink" xmlns:am3d="http://schemas.microsoft.com/office/drawing/2017/model3d" xmlns:o="urn:schemas-microsoft-com:office:office" xmlns:oel="http://schemas.microsoft.com/office/2019/extlst" xmlns:r="http://schemas.openxmlformats.org/officeDocument/2006/relationships" xmlns:m="http://schemas.openxmlformats.org/officeDocument/2006/math" xmlns:v="urn:schemas-microsoft-com:vml" xmlns:wp14="http://schemas.microsoft.com/office/word/2010/wordprocessingDrawing" xmlns:wp="http://schemas.openxmlformats.org/drawingml/2006/wordprocessingDrawing" xmlns:w10="urn:schemas-microsoft-com:office:word" xmlns:w="http://schemas.openxmlformats.org/wordprocessingml/2006/main" xmlns:w14="http://schemas.microsoft.com/office/word/2010/wordml" xmlns:w15="http://schemas.microsoft.com/office/word/2012/wordml" xmlns:w16cex="http://schemas.microsoft.com/office/word/2018/wordml/cex" xmlns:w16cid="http://schemas.microsoft.com/office/word/2016/wordml/cid" xmlns:w16="http://schemas.microsoft.com/office/word/2018/wordml" xmlns:w16du="http://schemas.microsoft.com/office/word/2023/wordml/word16du" xmlns:w16sdtdh="http://schemas.microsoft.com/office/word/2020/wordml/sdtdatahash" xmlns:w16se="http://schemas.microsoft.com/office/word/2015/wordml/symex" xmlns:wpg="http://schemas.microsoft.com/office/word/2010/wordprocessingGroup" xmlns:wpi="http://schemas.microsoft.com/office/word/2010/wordprocessingInk" xmlns:wne="http://schemas.microsoft.com/office/word/2006/wordml" xmlns:wps="http://schemas.microsoft.com/office/word/2010/wordprocessingShape" xmlns:a="http://schemas.openxmlformats.org/drawingml/2006/main" xmlns:pic="http://schemas.openxmlformats.org/drawingml/2006/picture" xmlns:a14="http://schemas.microsoft.com/office/drawing/2010/main" mc:Ignorable="w14 w15 w16se w16cid w16 w16cex w16sdtdh w16du wp14">
   <w:body>
     <w:p>
       <w:pPr>
@@ -13,28 +13,28 @@
     </w:p>
     <w:p/>
     <w:p>
+      <w:pPr>
+        <w:pStyle w:val="Normal"/>
+      </w:pPr>
       <w:r>
-        <w:rPr>
-          <w:noProof/>
-        </w:rPr>
         <w:drawing>
-          <wp:inline distT="0" distB="0" distL="0" distR="0" wp14:anchorId="6F5EEB03" wp14:editId="05FAEC90">
+          <wp:inline wp14:editId="6FAF59C8" wp14:anchorId="6F5EEB03">
             <wp:extent cx="1811117" cy="1800173"/>
             <wp:effectExtent l="0" t="0" r="0" b="0"/>
-            <wp:docPr id="342221122" name="Imagem 1" descr="Interface gráfica do usuário, Texto, Aplicativo&#10;&#10;Descrição gerada automaticamente"/>
+            <wp:docPr id="342221122" name="Imagem 1" descr="Interface gráfica do usuário, Texto, Aplicativo&#10;&#10;Descrição gerada automaticamente" title=""/>
             <wp:cNvGraphicFramePr>
-              <a:graphicFrameLocks xmlns:a="http://schemas.openxmlformats.org/drawingml/2006/main" noChangeAspect="1"/>
+              <a:graphicFrameLocks noChangeAspect="1"/>
             </wp:cNvGraphicFramePr>
-            <a:graphic xmlns:a="http://schemas.openxmlformats.org/drawingml/2006/main">
+            <a:graphic>
               <a:graphicData uri="http://schemas.openxmlformats.org/drawingml/2006/picture">
-                <pic:pic xmlns:pic="http://schemas.openxmlformats.org/drawingml/2006/picture">
+                <pic:pic>
                   <pic:nvPicPr>
-                    <pic:cNvPr id="342221122" name="Imagem 1" descr="Interface gráfica do usuário, Texto, Aplicativo&#10;&#10;Descrição gerada automaticamente"/>
+                    <pic:cNvPr id="0" name="Imagem 1"/>
                     <pic:cNvPicPr/>
                   </pic:nvPicPr>
                   <pic:blipFill>
-                    <a:blip r:embed="rId4">
-                      <a:extLst>
+                    <a:blip r:embed="Rb06e3a5404824860">
+                      <a:extLst xmlns:a="http://schemas.openxmlformats.org/drawingml/2006/main">
                         <a:ext uri="{28A0092B-C50C-407E-A947-70E740481C1C}">
                           <a14:useLocalDpi xmlns:a14="http://schemas.microsoft.com/office/drawing/2010/main" val="0"/>
                         </a:ext>
@@ -45,9 +45,9 @@
                     </a:stretch>
                   </pic:blipFill>
                   <pic:spPr>
-                    <a:xfrm>
+                    <a:xfrm rot="0" flipH="0" flipV="0">
                       <a:off x="0" y="0"/>
-                      <a:ext cx="1818588" cy="1807598"/>
+                      <a:ext cx="1811117" cy="1800173"/>
                     </a:xfrm>
                     <a:prstGeom prst="rect">
                       <a:avLst/>
@@ -60,27 +60,24 @@
         </w:drawing>
       </w:r>
       <w:r>
-        <w:rPr>
-          <w:noProof/>
-        </w:rPr>
         <w:drawing>
-          <wp:inline distT="0" distB="0" distL="0" distR="0" wp14:anchorId="4BC9912E" wp14:editId="358D44F4">
+          <wp:inline wp14:editId="467B6B95" wp14:anchorId="34DCD30B">
             <wp:extent cx="3435178" cy="2552041"/>
             <wp:effectExtent l="0" t="0" r="0" b="0"/>
-            <wp:docPr id="675024699" name="Imagem 2" descr="Interface gráfica do usuário, Aplicativo&#10;&#10;Descrição gerada automaticamente"/>
+            <wp:docPr id="1358963337" name="Imagem 2" descr="Interface gráfica do usuário, Aplicativo&#10;&#10;Descrição gerada automaticamente" title=""/>
             <wp:cNvGraphicFramePr>
-              <a:graphicFrameLocks xmlns:a="http://schemas.openxmlformats.org/drawingml/2006/main" noChangeAspect="1"/>
+              <a:graphicFrameLocks noChangeAspect="1"/>
             </wp:cNvGraphicFramePr>
-            <a:graphic xmlns:a="http://schemas.openxmlformats.org/drawingml/2006/main">
+            <a:graphic>
               <a:graphicData uri="http://schemas.openxmlformats.org/drawingml/2006/picture">
-                <pic:pic xmlns:pic="http://schemas.openxmlformats.org/drawingml/2006/picture">
+                <pic:pic>
                   <pic:nvPicPr>
-                    <pic:cNvPr id="675024699" name="Imagem 2" descr="Interface gráfica do usuário, Aplicativo&#10;&#10;Descrição gerada automaticamente"/>
+                    <pic:cNvPr id="0" name="Imagem 2"/>
                     <pic:cNvPicPr/>
                   </pic:nvPicPr>
                   <pic:blipFill>
-                    <a:blip r:embed="rId5" cstate="print">
-                      <a:extLst>
+                    <a:blip r:embed="R6f1dde93c2b94574">
+                      <a:extLst xmlns:a="http://schemas.openxmlformats.org/drawingml/2006/main">
                         <a:ext uri="{28A0092B-C50C-407E-A947-70E740481C1C}">
                           <a14:useLocalDpi xmlns:a14="http://schemas.microsoft.com/office/drawing/2010/main" val="0"/>
                         </a:ext>
@@ -90,12 +87,12 @@
                       <a:fillRect/>
                     </a:stretch>
                   </pic:blipFill>
-                  <pic:spPr>
-                    <a:xfrm>
+                  <pic:spPr xmlns:pic="http://schemas.openxmlformats.org/drawingml/2006/picture">
+                    <a:xfrm xmlns:a="http://schemas.openxmlformats.org/drawingml/2006/main" rot="0" flipH="0" flipV="0">
                       <a:off x="0" y="0"/>
-                      <a:ext cx="3557501" cy="2642917"/>
+                      <a:ext cx="3435178" cy="2552041"/>
                     </a:xfrm>
-                    <a:prstGeom prst="rect">
+                    <a:prstGeom xmlns:a="http://schemas.openxmlformats.org/drawingml/2006/main" prst="rect">
                       <a:avLst/>
                     </a:prstGeom>
                   </pic:spPr>
@@ -106,7 +103,10 @@
         </w:drawing>
       </w:r>
     </w:p>
-    <w:p>
+    <w:p w14:noSpellErr="1">
+      <w:pPr>
+        <w:pStyle w:val="Normal"/>
+      </w:pPr>
       <w:r>
         <w:rPr>
           <w:noProof/>
@@ -160,9 +160,52 @@
           </wp:inline>
         </w:drawing>
       </w:r>
+      <w:r>
+        <w:drawing>
+          <wp:inline wp14:editId="613351D1" wp14:anchorId="516F23B4">
+            <wp:extent cx="3435178" cy="2552041"/>
+            <wp:effectExtent l="0" t="0" r="0" b="0"/>
+            <wp:docPr id="80696096" name="Imagem 2" descr="Interface gráfica do usuário, Aplicativo&#10;&#10;Descrição gerada automaticamente" title=""/>
+            <wp:cNvGraphicFramePr>
+              <a:graphicFrameLocks noChangeAspect="1"/>
+            </wp:cNvGraphicFramePr>
+            <a:graphic>
+              <a:graphicData uri="http://schemas.openxmlformats.org/drawingml/2006/picture">
+                <pic:pic>
+                  <pic:nvPicPr>
+                    <pic:cNvPr id="0" name="Imagem 2"/>
+                    <pic:cNvPicPr/>
+                  </pic:nvPicPr>
+                  <pic:blipFill>
+                    <a:blip r:embed="R77f8b70d1e3c4108">
+                      <a:extLst xmlns:a="http://schemas.openxmlformats.org/drawingml/2006/main">
+                        <a:ext uri="{28A0092B-C50C-407E-A947-70E740481C1C}">
+                          <a14:useLocalDpi xmlns:a14="http://schemas.microsoft.com/office/drawing/2010/main" val="0"/>
+                        </a:ext>
+                      </a:extLst>
+                    </a:blip>
+                    <a:stretch>
+                      <a:fillRect/>
+                    </a:stretch>
+                  </pic:blipFill>
+                  <pic:spPr xmlns:pic="http://schemas.openxmlformats.org/drawingml/2006/picture">
+                    <a:xfrm xmlns:a="http://schemas.openxmlformats.org/drawingml/2006/main" rot="0" flipH="0" flipV="0">
+                      <a:off x="0" y="0"/>
+                      <a:ext cx="3435178" cy="2552041"/>
+                    </a:xfrm>
+                    <a:prstGeom xmlns:a="http://schemas.openxmlformats.org/drawingml/2006/main" prst="rect">
+                      <a:avLst/>
+                    </a:prstGeom>
+                  </pic:spPr>
+                </pic:pic>
+              </a:graphicData>
+            </a:graphic>
+          </wp:inline>
+        </w:drawing>
+      </w:r>
     </w:p>
     <w:sectPr>
-      <w:pgSz w:w="11906" w:h="16838"/>
+      <w:pgSz w:w="11906" w:h="16838" w:orient="portrait"/>
       <w:pgMar w:top="1417" w:right="1701" w:bottom="1417" w:left="1701" w:header="708" w:footer="708" w:gutter="0"/>
       <w:cols w:space="708"/>
       <w:docGrid w:linePitch="360"/>
@@ -176,7 +219,7 @@
   <w:docDefaults>
     <w:rPrDefault>
       <w:rPr>
-        <w:rFonts w:asciiTheme="minorHAnsi" w:eastAsiaTheme="minorEastAsia" w:hAnsiTheme="minorHAnsi" w:cstheme="minorBidi"/>
+        <w:rFonts w:asciiTheme="minorHAnsi" w:hAnsiTheme="minorHAnsi" w:eastAsiaTheme="minorEastAsia" w:cstheme="minorBidi"/>
         <w:kern w:val="2"/>
         <w:sz w:val="24"/>
         <w:szCs w:val="24"/>
@@ -193,14 +236,14 @@
   <w:latentStyles w:defLockedState="0" w:defUIPriority="99" w:defSemiHidden="0" w:defUnhideWhenUsed="0" w:defQFormat="0" w:count="376">
     <w:lsdException w:name="Normal" w:uiPriority="0" w:qFormat="1"/>
     <w:lsdException w:name="heading 1" w:uiPriority="9" w:qFormat="1"/>
-    <w:lsdException w:name="heading 2" w:semiHidden="1" w:uiPriority="9" w:unhideWhenUsed="1" w:qFormat="1"/>
-    <w:lsdException w:name="heading 3" w:semiHidden="1" w:uiPriority="9" w:unhideWhenUsed="1" w:qFormat="1"/>
-    <w:lsdException w:name="heading 4" w:semiHidden="1" w:uiPriority="9" w:unhideWhenUsed="1" w:qFormat="1"/>
-    <w:lsdException w:name="heading 5" w:semiHidden="1" w:uiPriority="9" w:unhideWhenUsed="1" w:qFormat="1"/>
-    <w:lsdException w:name="heading 6" w:semiHidden="1" w:uiPriority="9" w:unhideWhenUsed="1" w:qFormat="1"/>
-    <w:lsdException w:name="heading 7" w:semiHidden="1" w:uiPriority="9" w:unhideWhenUsed="1" w:qFormat="1"/>
-    <w:lsdException w:name="heading 8" w:semiHidden="1" w:uiPriority="9" w:unhideWhenUsed="1" w:qFormat="1"/>
-    <w:lsdException w:name="heading 9" w:semiHidden="1" w:uiPriority="9" w:unhideWhenUsed="1" w:qFormat="1"/>
+    <w:lsdException w:name="heading 2" w:uiPriority="9" w:semiHidden="1" w:unhideWhenUsed="1" w:qFormat="1"/>
+    <w:lsdException w:name="heading 3" w:uiPriority="9" w:semiHidden="1" w:unhideWhenUsed="1" w:qFormat="1"/>
+    <w:lsdException w:name="heading 4" w:uiPriority="9" w:semiHidden="1" w:unhideWhenUsed="1" w:qFormat="1"/>
+    <w:lsdException w:name="heading 5" w:uiPriority="9" w:semiHidden="1" w:unhideWhenUsed="1" w:qFormat="1"/>
+    <w:lsdException w:name="heading 6" w:uiPriority="9" w:semiHidden="1" w:unhideWhenUsed="1" w:qFormat="1"/>
+    <w:lsdException w:name="heading 7" w:uiPriority="9" w:semiHidden="1" w:unhideWhenUsed="1" w:qFormat="1"/>
+    <w:lsdException w:name="heading 8" w:uiPriority="9" w:semiHidden="1" w:unhideWhenUsed="1" w:qFormat="1"/>
+    <w:lsdException w:name="heading 9" w:uiPriority="9" w:semiHidden="1" w:unhideWhenUsed="1" w:qFormat="1"/>
     <w:lsdException w:name="index 1" w:semiHidden="1" w:unhideWhenUsed="1"/>
     <w:lsdException w:name="index 2" w:semiHidden="1" w:unhideWhenUsed="1"/>
     <w:lsdException w:name="index 3" w:semiHidden="1" w:unhideWhenUsed="1"/>
@@ -210,22 +253,22 @@
     <w:lsdException w:name="index 7" w:semiHidden="1" w:unhideWhenUsed="1"/>
     <w:lsdException w:name="index 8" w:semiHidden="1" w:unhideWhenUsed="1"/>
     <w:lsdException w:name="index 9" w:semiHidden="1" w:unhideWhenUsed="1"/>
-    <w:lsdException w:name="toc 1" w:semiHidden="1" w:uiPriority="39" w:unhideWhenUsed="1"/>
-    <w:lsdException w:name="toc 2" w:semiHidden="1" w:uiPriority="39" w:unhideWhenUsed="1"/>
-    <w:lsdException w:name="toc 3" w:semiHidden="1" w:uiPriority="39" w:unhideWhenUsed="1"/>
-    <w:lsdException w:name="toc 4" w:semiHidden="1" w:uiPriority="39" w:unhideWhenUsed="1"/>
-    <w:lsdException w:name="toc 5" w:semiHidden="1" w:uiPriority="39" w:unhideWhenUsed="1"/>
-    <w:lsdException w:name="toc 6" w:semiHidden="1" w:uiPriority="39" w:unhideWhenUsed="1"/>
-    <w:lsdException w:name="toc 7" w:semiHidden="1" w:uiPriority="39" w:unhideWhenUsed="1"/>
-    <w:lsdException w:name="toc 8" w:semiHidden="1" w:uiPriority="39" w:unhideWhenUsed="1"/>
-    <w:lsdException w:name="toc 9" w:semiHidden="1" w:uiPriority="39" w:unhideWhenUsed="1"/>
+    <w:lsdException w:name="toc 1" w:uiPriority="39" w:semiHidden="1" w:unhideWhenUsed="1"/>
+    <w:lsdException w:name="toc 2" w:uiPriority="39" w:semiHidden="1" w:unhideWhenUsed="1"/>
+    <w:lsdException w:name="toc 3" w:uiPriority="39" w:semiHidden="1" w:unhideWhenUsed="1"/>
+    <w:lsdException w:name="toc 4" w:uiPriority="39" w:semiHidden="1" w:unhideWhenUsed="1"/>
+    <w:lsdException w:name="toc 5" w:uiPriority="39" w:semiHidden="1" w:unhideWhenUsed="1"/>
+    <w:lsdException w:name="toc 6" w:uiPriority="39" w:semiHidden="1" w:unhideWhenUsed="1"/>
+    <w:lsdException w:name="toc 7" w:uiPriority="39" w:semiHidden="1" w:unhideWhenUsed="1"/>
+    <w:lsdException w:name="toc 8" w:uiPriority="39" w:semiHidden="1" w:unhideWhenUsed="1"/>
+    <w:lsdException w:name="toc 9" w:uiPriority="39" w:semiHidden="1" w:unhideWhenUsed="1"/>
     <w:lsdException w:name="Normal Indent" w:semiHidden="1" w:unhideWhenUsed="1"/>
     <w:lsdException w:name="footnote text" w:semiHidden="1" w:unhideWhenUsed="1"/>
     <w:lsdException w:name="annotation text" w:semiHidden="1" w:unhideWhenUsed="1"/>
     <w:lsdException w:name="header" w:semiHidden="1" w:unhideWhenUsed="1"/>
     <w:lsdException w:name="footer" w:semiHidden="1" w:unhideWhenUsed="1"/>
     <w:lsdException w:name="index heading" w:semiHidden="1" w:unhideWhenUsed="1"/>
-    <w:lsdException w:name="caption" w:semiHidden="1" w:uiPriority="35" w:unhideWhenUsed="1" w:qFormat="1"/>
+    <w:lsdException w:name="caption" w:uiPriority="35" w:semiHidden="1" w:unhideWhenUsed="1" w:qFormat="1"/>
     <w:lsdException w:name="table of figures" w:semiHidden="1" w:unhideWhenUsed="1"/>
     <w:lsdException w:name="envelope address" w:semiHidden="1" w:unhideWhenUsed="1"/>
     <w:lsdException w:name="envelope return" w:semiHidden="1" w:unhideWhenUsed="1"/>
@@ -256,7 +299,7 @@
     <w:lsdException w:name="Title" w:uiPriority="10" w:qFormat="1"/>
     <w:lsdException w:name="Closing" w:semiHidden="1" w:unhideWhenUsed="1"/>
     <w:lsdException w:name="Signature" w:semiHidden="1" w:unhideWhenUsed="1"/>
-    <w:lsdException w:name="Default Paragraph Font" w:semiHidden="1" w:uiPriority="1" w:unhideWhenUsed="1"/>
+    <w:lsdException w:name="Default Paragraph Font" w:uiPriority="1" w:semiHidden="1" w:unhideWhenUsed="1"/>
     <w:lsdException w:name="Body Text" w:semiHidden="1" w:unhideWhenUsed="1"/>
     <w:lsdException w:name="Body Text Indent" w:semiHidden="1" w:unhideWhenUsed="1"/>
     <w:lsdException w:name="List Continue" w:semiHidden="1" w:unhideWhenUsed="1"/>
@@ -456,8 +499,8 @@
     <w:lsdException w:name="Subtle Reference" w:uiPriority="31" w:qFormat="1"/>
     <w:lsdException w:name="Intense Reference" w:uiPriority="32" w:qFormat="1"/>
     <w:lsdException w:name="Book Title" w:uiPriority="33" w:qFormat="1"/>
-    <w:lsdException w:name="Bibliography" w:semiHidden="1" w:uiPriority="37" w:unhideWhenUsed="1"/>
-    <w:lsdException w:name="TOC Heading" w:semiHidden="1" w:uiPriority="39" w:unhideWhenUsed="1" w:qFormat="1"/>
+    <w:lsdException w:name="Bibliography" w:uiPriority="37" w:semiHidden="1" w:unhideWhenUsed="1"/>
+    <w:lsdException w:name="TOC Heading" w:uiPriority="39" w:semiHidden="1" w:unhideWhenUsed="1" w:qFormat="1"/>
     <w:lsdException w:name="Plain Table 1" w:uiPriority="41"/>
     <w:lsdException w:name="Plain Table 2" w:uiPriority="42"/>
     <w:lsdException w:name="Plain Table 3" w:uiPriority="43"/>
@@ -568,7 +611,7 @@
     <w:lsdException w:name="Unresolved Mention" w:semiHidden="1" w:unhideWhenUsed="1"/>
     <w:lsdException w:name="Smart Link" w:semiHidden="1" w:unhideWhenUsed="1"/>
   </w:latentStyles>
-  <w:style w:type="paragraph" w:default="1" w:styleId="Normal">
+  <w:style w:type="paragraph" w:styleId="Normal" w:default="1">
     <w:name w:val="Normal"/>
     <w:qFormat/>
   </w:style>
@@ -587,7 +630,7 @@
       <w:outlineLvl w:val="0"/>
     </w:pPr>
     <w:rPr>
-      <w:rFonts w:asciiTheme="majorHAnsi" w:eastAsiaTheme="majorEastAsia" w:hAnsiTheme="majorHAnsi" w:cstheme="majorBidi"/>
+      <w:rFonts w:asciiTheme="majorHAnsi" w:hAnsiTheme="majorHAnsi" w:eastAsiaTheme="majorEastAsia" w:cstheme="majorBidi"/>
       <w:color w:val="0F4761" w:themeColor="accent1" w:themeShade="BF"/>
       <w:sz w:val="40"/>
       <w:szCs w:val="40"/>
@@ -610,7 +653,7 @@
       <w:outlineLvl w:val="1"/>
     </w:pPr>
     <w:rPr>
-      <w:rFonts w:asciiTheme="majorHAnsi" w:eastAsiaTheme="majorEastAsia" w:hAnsiTheme="majorHAnsi" w:cstheme="majorBidi"/>
+      <w:rFonts w:asciiTheme="majorHAnsi" w:hAnsiTheme="majorHAnsi" w:eastAsiaTheme="majorEastAsia" w:cstheme="majorBidi"/>
       <w:color w:val="0F4761" w:themeColor="accent1" w:themeShade="BF"/>
       <w:sz w:val="32"/>
       <w:szCs w:val="32"/>
@@ -771,13 +814,13 @@
       <w:color w:val="272727" w:themeColor="text1" w:themeTint="D8"/>
     </w:rPr>
   </w:style>
-  <w:style w:type="character" w:default="1" w:styleId="Fontepargpadro">
+  <w:style w:type="character" w:styleId="Fontepargpadro" w:default="1">
     <w:name w:val="Default Paragraph Font"/>
     <w:uiPriority w:val="1"/>
     <w:semiHidden/>
     <w:unhideWhenUsed/>
   </w:style>
-  <w:style w:type="table" w:default="1" w:styleId="Tabelanormal">
+  <w:style w:type="table" w:styleId="Tabelanormal" w:default="1">
     <w:name w:val="Normal Table"/>
     <w:uiPriority w:val="99"/>
     <w:semiHidden/>
@@ -792,26 +835,26 @@
       </w:tblCellMar>
     </w:tblPr>
   </w:style>
-  <w:style w:type="numbering" w:default="1" w:styleId="Semlista">
+  <w:style w:type="numbering" w:styleId="Semlista" w:default="1">
     <w:name w:val="No List"/>
     <w:uiPriority w:val="99"/>
     <w:semiHidden/>
     <w:unhideWhenUsed/>
   </w:style>
-  <w:style w:type="character" w:customStyle="1" w:styleId="Ttulo1Char">
+  <w:style w:type="character" w:styleId="Ttulo1Char" w:customStyle="1">
     <w:name w:val="Título 1 Char"/>
     <w:basedOn w:val="Fontepargpadro"/>
     <w:link w:val="Ttulo1"/>
     <w:uiPriority w:val="9"/>
     <w:rsid w:val="00EF4CD1"/>
     <w:rPr>
-      <w:rFonts w:asciiTheme="majorHAnsi" w:eastAsiaTheme="majorEastAsia" w:hAnsiTheme="majorHAnsi" w:cstheme="majorBidi"/>
+      <w:rFonts w:asciiTheme="majorHAnsi" w:hAnsiTheme="majorHAnsi" w:eastAsiaTheme="majorEastAsia" w:cstheme="majorBidi"/>
       <w:color w:val="0F4761" w:themeColor="accent1" w:themeShade="BF"/>
       <w:sz w:val="40"/>
       <w:szCs w:val="40"/>
     </w:rPr>
   </w:style>
-  <w:style w:type="character" w:customStyle="1" w:styleId="Ttulo2Char">
+  <w:style w:type="character" w:styleId="Ttulo2Char" w:customStyle="1">
     <w:name w:val="Título 2 Char"/>
     <w:basedOn w:val="Fontepargpadro"/>
     <w:link w:val="Ttulo2"/>
@@ -819,13 +862,13 @@
     <w:semiHidden/>
     <w:rsid w:val="00EF4CD1"/>
     <w:rPr>
-      <w:rFonts w:asciiTheme="majorHAnsi" w:eastAsiaTheme="majorEastAsia" w:hAnsiTheme="majorHAnsi" w:cstheme="majorBidi"/>
+      <w:rFonts w:asciiTheme="majorHAnsi" w:hAnsiTheme="majorHAnsi" w:eastAsiaTheme="majorEastAsia" w:cstheme="majorBidi"/>
       <w:color w:val="0F4761" w:themeColor="accent1" w:themeShade="BF"/>
       <w:sz w:val="32"/>
       <w:szCs w:val="32"/>
     </w:rPr>
   </w:style>
-  <w:style w:type="character" w:customStyle="1" w:styleId="Ttulo3Char">
+  <w:style w:type="character" w:styleId="Ttulo3Char" w:customStyle="1">
     <w:name w:val="Título 3 Char"/>
     <w:basedOn w:val="Fontepargpadro"/>
     <w:link w:val="Ttulo3"/>
@@ -839,7 +882,7 @@
       <w:szCs w:val="28"/>
     </w:rPr>
   </w:style>
-  <w:style w:type="character" w:customStyle="1" w:styleId="Ttulo4Char">
+  <w:style w:type="character" w:styleId="Ttulo4Char" w:customStyle="1">
     <w:name w:val="Título 4 Char"/>
     <w:basedOn w:val="Fontepargpadro"/>
     <w:link w:val="Ttulo4"/>
@@ -853,7 +896,7 @@
       <w:color w:val="0F4761" w:themeColor="accent1" w:themeShade="BF"/>
     </w:rPr>
   </w:style>
-  <w:style w:type="character" w:customStyle="1" w:styleId="Ttulo5Char">
+  <w:style w:type="character" w:styleId="Ttulo5Char" w:customStyle="1">
     <w:name w:val="Título 5 Char"/>
     <w:basedOn w:val="Fontepargpadro"/>
     <w:link w:val="Ttulo5"/>
@@ -865,7 +908,7 @@
       <w:color w:val="0F4761" w:themeColor="accent1" w:themeShade="BF"/>
     </w:rPr>
   </w:style>
-  <w:style w:type="character" w:customStyle="1" w:styleId="Ttulo6Char">
+  <w:style w:type="character" w:styleId="Ttulo6Char" w:customStyle="1">
     <w:name w:val="Título 6 Char"/>
     <w:basedOn w:val="Fontepargpadro"/>
     <w:link w:val="Ttulo6"/>
@@ -879,7 +922,7 @@
       <w:color w:val="595959" w:themeColor="text1" w:themeTint="A6"/>
     </w:rPr>
   </w:style>
-  <w:style w:type="character" w:customStyle="1" w:styleId="Ttulo7Char">
+  <w:style w:type="character" w:styleId="Ttulo7Char" w:customStyle="1">
     <w:name w:val="Título 7 Char"/>
     <w:basedOn w:val="Fontepargpadro"/>
     <w:link w:val="Ttulo7"/>
@@ -891,7 +934,7 @@
       <w:color w:val="595959" w:themeColor="text1" w:themeTint="A6"/>
     </w:rPr>
   </w:style>
-  <w:style w:type="character" w:customStyle="1" w:styleId="Ttulo8Char">
+  <w:style w:type="character" w:styleId="Ttulo8Char" w:customStyle="1">
     <w:name w:val="Título 8 Char"/>
     <w:basedOn w:val="Fontepargpadro"/>
     <w:link w:val="Ttulo8"/>
@@ -905,7 +948,7 @@
       <w:color w:val="272727" w:themeColor="text1" w:themeTint="D8"/>
     </w:rPr>
   </w:style>
-  <w:style w:type="character" w:customStyle="1" w:styleId="Ttulo9Char">
+  <w:style w:type="character" w:styleId="Ttulo9Char" w:customStyle="1">
     <w:name w:val="Título 9 Char"/>
     <w:basedOn w:val="Fontepargpadro"/>
     <w:link w:val="Ttulo9"/>
@@ -930,21 +973,21 @@
       <w:contextualSpacing/>
     </w:pPr>
     <w:rPr>
-      <w:rFonts w:asciiTheme="majorHAnsi" w:eastAsiaTheme="majorEastAsia" w:hAnsiTheme="majorHAnsi" w:cstheme="majorBidi"/>
+      <w:rFonts w:asciiTheme="majorHAnsi" w:hAnsiTheme="majorHAnsi" w:eastAsiaTheme="majorEastAsia" w:cstheme="majorBidi"/>
       <w:spacing w:val="-10"/>
       <w:kern w:val="28"/>
       <w:sz w:val="56"/>
       <w:szCs w:val="56"/>
     </w:rPr>
   </w:style>
-  <w:style w:type="character" w:customStyle="1" w:styleId="TtuloChar">
+  <w:style w:type="character" w:styleId="TtuloChar" w:customStyle="1">
     <w:name w:val="Título Char"/>
     <w:basedOn w:val="Fontepargpadro"/>
     <w:link w:val="Ttulo"/>
     <w:uiPriority w:val="10"/>
     <w:rsid w:val="00EF4CD1"/>
     <w:rPr>
-      <w:rFonts w:asciiTheme="majorHAnsi" w:eastAsiaTheme="majorEastAsia" w:hAnsiTheme="majorHAnsi" w:cstheme="majorBidi"/>
+      <w:rFonts w:asciiTheme="majorHAnsi" w:hAnsiTheme="majorHAnsi" w:eastAsiaTheme="majorEastAsia" w:cstheme="majorBidi"/>
       <w:spacing w:val="-10"/>
       <w:kern w:val="28"/>
       <w:sz w:val="56"/>
@@ -972,7 +1015,7 @@
       <w:szCs w:val="28"/>
     </w:rPr>
   </w:style>
-  <w:style w:type="character" w:customStyle="1" w:styleId="SubttuloChar">
+  <w:style w:type="character" w:styleId="SubttuloChar" w:customStyle="1">
     <w:name w:val="Subtítulo Char"/>
     <w:basedOn w:val="Fontepargpadro"/>
     <w:link w:val="Subttulo"/>
@@ -1004,7 +1047,7 @@
       <w:color w:val="404040" w:themeColor="text1" w:themeTint="BF"/>
     </w:rPr>
   </w:style>
-  <w:style w:type="character" w:customStyle="1" w:styleId="CitaoChar">
+  <w:style w:type="character" w:styleId="CitaoChar" w:customStyle="1">
     <w:name w:val="Citação Char"/>
     <w:basedOn w:val="Fontepargpadro"/>
     <w:link w:val="Citao"/>
@@ -1049,8 +1092,8 @@
     <w:rsid w:val="00EF4CD1"/>
     <w:pPr>
       <w:pBdr>
-        <w:top w:val="single" w:sz="4" w:space="10" w:color="0F4761" w:themeColor="accent1" w:themeShade="BF"/>
-        <w:bottom w:val="single" w:sz="4" w:space="10" w:color="0F4761" w:themeColor="accent1" w:themeShade="BF"/>
+        <w:top w:val="single" w:color="0F4761" w:themeColor="accent1" w:themeShade="BF" w:sz="4" w:space="10"/>
+        <w:bottom w:val="single" w:color="0F4761" w:themeColor="accent1" w:themeShade="BF" w:sz="4" w:space="10"/>
       </w:pBdr>
       <w:spacing w:before="360" w:after="360"/>
       <w:ind w:left="864" w:right="864"/>
@@ -1062,7 +1105,7 @@
       <w:color w:val="0F4761" w:themeColor="accent1" w:themeShade="BF"/>
     </w:rPr>
   </w:style>
-  <w:style w:type="character" w:customStyle="1" w:styleId="CitaoIntensaChar">
+  <w:style w:type="character" w:styleId="CitaoIntensaChar" w:customStyle="1">
     <w:name w:val="Citação Intensa Char"/>
     <w:basedOn w:val="Fontepargpadro"/>
     <w:link w:val="CitaoIntensa"/>

</xml_diff>